<commit_message>
Updates to K-mer processing plan
Made a correction and some additions to the K-mer processing plan.
</commit_message>
<xml_diff>
--- a/Kmer-plan-2016.docx
+++ b/Kmer-plan-2016.docx
@@ -18,7 +18,33 @@
         <w:t xml:space="preserve"> processing plan</w:t>
       </w:r>
     </w:p>
+    <w:p>
+      <w:r>
+        <w:t>Update by D. Maier, 11 July 2016</w:t>
+      </w:r>
+    </w:p>
     <w:p/>
+    <w:p>
+      <w:r>
+        <w:t xml:space="preserve">This is the initial plan for </w:t>
+      </w:r>
+      <w:proofErr w:type="gramStart"/>
+      <w:r>
+        <w:t>generating  and</w:t>
+      </w:r>
+      <w:proofErr w:type="gramEnd"/>
+      <w:r>
+        <w:t xml:space="preserve"> using K-</w:t>
+      </w:r>
+      <w:proofErr w:type="spellStart"/>
+      <w:r>
+        <w:t>mers</w:t>
+      </w:r>
+      <w:proofErr w:type="spellEnd"/>
+      <w:r>
+        <w:t xml:space="preserve"> from the Chisholm Lab sequence data.</w:t>
+      </w:r>
+    </w:p>
     <w:p>
       <w:pPr>
         <w:pStyle w:val="Heading2"/>
@@ -40,9 +66,12 @@
       </w:r>
       <w:proofErr w:type="spellStart"/>
       <w:r>
-        <w:t>mers.</w:t>
-      </w:r>
-      <w:proofErr w:type="spellEnd"/>
+        <w:t>mers</w:t>
+      </w:r>
+      <w:proofErr w:type="spellEnd"/>
+      <w:r>
+        <w:t>.</w:t>
+      </w:r>
       <w:proofErr w:type="gramEnd"/>
     </w:p>
     <w:p>
@@ -352,6 +381,7 @@
     </w:p>
     <w:p>
       <w:proofErr w:type="spellStart"/>
+      <w:proofErr w:type="gramStart"/>
       <w:r>
         <w:rPr>
           <w:rFonts w:ascii="Courier New" w:hAnsi="Courier New" w:cs="Courier New"/>
@@ -363,9 +393,10 @@
         <w:rPr>
           <w:rFonts w:ascii="Courier New" w:hAnsi="Courier New" w:cs="Courier New"/>
         </w:rPr>
-        <w:t xml:space="preserve"> (</w:t>
-      </w:r>
-      <w:proofErr w:type="spellStart"/>
+        <w:t>(</w:t>
+      </w:r>
+      <w:proofErr w:type="spellStart"/>
+      <w:proofErr w:type="gramEnd"/>
       <w:r>
         <w:rPr>
           <w:rFonts w:ascii="Courier New" w:hAnsi="Courier New" w:cs="Courier New"/>
@@ -398,38 +429,67 @@
       </w:r>
     </w:p>
     <w:p>
-      <w:proofErr w:type="spellStart"/>
-      <w:proofErr w:type="gramStart"/>
-      <w:r>
+      <w:pPr>
+        <w:rPr>
+          <w:rFonts w:ascii="Arial" w:hAnsi="Arial" w:cs="Arial"/>
+        </w:rPr>
+      </w:pPr>
+      <w:proofErr w:type="spellStart"/>
+      <w:proofErr w:type="gramStart"/>
+      <w:r>
+        <w:rPr>
+          <w:rFonts w:ascii="Arial" w:hAnsi="Arial" w:cs="Arial"/>
+        </w:rPr>
         <w:t>OLReads</w:t>
       </w:r>
       <w:proofErr w:type="spellEnd"/>
       <w:r>
+        <w:rPr>
+          <w:rFonts w:ascii="Arial" w:hAnsi="Arial" w:cs="Arial"/>
+        </w:rPr>
         <w:t>(</w:t>
       </w:r>
       <w:proofErr w:type="spellStart"/>
       <w:proofErr w:type="gramEnd"/>
       <w:r>
+        <w:rPr>
+          <w:rFonts w:ascii="Arial" w:hAnsi="Arial" w:cs="Arial"/>
+        </w:rPr>
         <w:t>SampleNo</w:t>
       </w:r>
       <w:proofErr w:type="spellEnd"/>
       <w:r>
+        <w:rPr>
+          <w:rFonts w:ascii="Arial" w:hAnsi="Arial" w:cs="Arial"/>
+        </w:rPr>
         <w:t xml:space="preserve">, </w:t>
       </w:r>
       <w:proofErr w:type="spellStart"/>
       <w:r>
+        <w:rPr>
+          <w:rFonts w:ascii="Arial" w:hAnsi="Arial" w:cs="Arial"/>
+        </w:rPr>
         <w:t>SequenceID</w:t>
       </w:r>
       <w:proofErr w:type="spellEnd"/>
       <w:r>
+        <w:rPr>
+          <w:rFonts w:ascii="Arial" w:hAnsi="Arial" w:cs="Arial"/>
+        </w:rPr>
         <w:t xml:space="preserve">, </w:t>
       </w:r>
       <w:proofErr w:type="spellStart"/>
       <w:r>
+        <w:rPr>
+          <w:rFonts w:ascii="Arial" w:hAnsi="Arial" w:cs="Arial"/>
+        </w:rPr>
         <w:t>JointSequence</w:t>
       </w:r>
       <w:proofErr w:type="spellEnd"/>
       <w:r>
+        <w:rPr>
+          <w:rFonts w:ascii="Arial" w:hAnsi="Arial" w:cs="Arial"/>
+        </w:rPr>
         <w:t>)</w:t>
       </w:r>
     </w:p>
@@ -437,27 +497,45 @@
       <w:proofErr w:type="spellStart"/>
       <w:proofErr w:type="gramStart"/>
       <w:r>
+        <w:rPr>
+          <w:rFonts w:ascii="Arial" w:hAnsi="Arial" w:cs="Arial"/>
+        </w:rPr>
         <w:t>NOLReads</w:t>
       </w:r>
       <w:proofErr w:type="spellEnd"/>
       <w:r>
+        <w:rPr>
+          <w:rFonts w:ascii="Arial" w:hAnsi="Arial" w:cs="Arial"/>
+        </w:rPr>
         <w:t>(</w:t>
       </w:r>
       <w:proofErr w:type="spellStart"/>
       <w:proofErr w:type="gramEnd"/>
       <w:r>
+        <w:rPr>
+          <w:rFonts w:ascii="Arial" w:hAnsi="Arial" w:cs="Arial"/>
+        </w:rPr>
         <w:t>SampleNo</w:t>
       </w:r>
       <w:proofErr w:type="spellEnd"/>
       <w:r>
+        <w:rPr>
+          <w:rFonts w:ascii="Arial" w:hAnsi="Arial" w:cs="Arial"/>
+        </w:rPr>
         <w:t xml:space="preserve">, </w:t>
       </w:r>
       <w:proofErr w:type="spellStart"/>
       <w:r>
+        <w:rPr>
+          <w:rFonts w:ascii="Arial" w:hAnsi="Arial" w:cs="Arial"/>
+        </w:rPr>
         <w:t>SequenceID</w:t>
       </w:r>
       <w:proofErr w:type="spellEnd"/>
       <w:r>
+        <w:rPr>
+          <w:rFonts w:ascii="Arial" w:hAnsi="Arial" w:cs="Arial"/>
+        </w:rPr>
         <w:t>, Strand, Sequence)</w:t>
       </w:r>
     </w:p>
@@ -512,6 +590,9 @@
     <w:p>
       <w:r>
         <w:t>Step 2: Digest. (Ideally, we can pipeline this step with the next.)</w:t>
+      </w:r>
+      <w:r>
+        <w:t xml:space="preserve"> We keep the overlapped and non-overlapped reads separate at this point.</w:t>
       </w:r>
     </w:p>
     <w:p>
@@ -719,6 +800,7 @@
         <w:rPr>
           <w:rFonts w:ascii="Courier New" w:hAnsi="Courier New" w:cs="Courier New"/>
         </w:rPr>
+        <w:lastRenderedPageBreak/>
         <w:t>OLKmers</w:t>
       </w:r>
       <w:proofErr w:type="spellEnd"/>
@@ -868,12 +950,6 @@
           <w:rFonts w:ascii="Courier New" w:hAnsi="Courier New" w:cs="Courier New"/>
         </w:rPr>
         <w:br/>
-      </w:r>
-      <w:r>
-        <w:rPr>
-          <w:rFonts w:ascii="Courier New" w:hAnsi="Courier New" w:cs="Courier New"/>
-        </w:rPr>
-        <w:lastRenderedPageBreak/>
         <w:t xml:space="preserve">   </w:t>
       </w:r>
       <w:proofErr w:type="spellStart"/>
@@ -1259,8 +1335,15 @@
       <w:r>
         <w:rPr>
           <w:rFonts w:ascii="Courier New" w:hAnsi="Courier New" w:cs="Courier New"/>
-        </w:rPr>
-        <w:t xml:space="preserve">group by </w:t>
+          <w:b/>
+        </w:rPr>
+        <w:t>group by</w:t>
+      </w:r>
+      <w:r>
+        <w:rPr>
+          <w:rFonts w:ascii="Courier New" w:hAnsi="Courier New" w:cs="Courier New"/>
+        </w:rPr>
+        <w:t xml:space="preserve"> </w:t>
       </w:r>
       <w:proofErr w:type="spellStart"/>
       <w:r>
@@ -1501,8 +1584,15 @@
       <w:r>
         <w:rPr>
           <w:rFonts w:ascii="Courier New" w:hAnsi="Courier New" w:cs="Courier New"/>
-        </w:rPr>
-        <w:t xml:space="preserve">group by </w:t>
+          <w:b/>
+        </w:rPr>
+        <w:t>group by</w:t>
+      </w:r>
+      <w:r>
+        <w:rPr>
+          <w:rFonts w:ascii="Courier New" w:hAnsi="Courier New" w:cs="Courier New"/>
+        </w:rPr>
+        <w:t xml:space="preserve"> </w:t>
       </w:r>
       <w:proofErr w:type="spellStart"/>
       <w:r>
@@ -1534,7 +1624,13 @@
       </w:r>
       <w:proofErr w:type="gramEnd"/>
       <w:r>
-        <w:t xml:space="preserve"> converted to the array</w:t>
+        <w:t xml:space="preserve"> </w:t>
+      </w:r>
+      <w:r>
+        <w:t xml:space="preserve">is </w:t>
+      </w:r>
+      <w:r>
+        <w:t>converted to the array</w:t>
       </w:r>
     </w:p>
     <w:p>
@@ -1842,7 +1938,25 @@
         <w:rPr>
           <w:rFonts w:ascii="Courier New" w:hAnsi="Courier New" w:cs="Courier New"/>
         </w:rPr>
-        <w:t xml:space="preserve">1 - </w:t>
+        <w:t xml:space="preserve">1 </w:t>
+      </w:r>
+      <w:r>
+        <w:rPr>
+          <w:rFonts w:ascii="Courier New" w:hAnsi="Courier New" w:cs="Courier New"/>
+        </w:rPr>
+        <w:t>–</w:t>
+      </w:r>
+      <w:r>
+        <w:rPr>
+          <w:rFonts w:ascii="Courier New" w:hAnsi="Courier New" w:cs="Courier New"/>
+        </w:rPr>
+        <w:t xml:space="preserve"> </w:t>
+      </w:r>
+      <w:r>
+        <w:rPr>
+          <w:rFonts w:ascii="Courier New" w:hAnsi="Courier New" w:cs="Courier New"/>
+        </w:rPr>
+        <w:t>2*</w:t>
       </w:r>
       <w:proofErr w:type="gramStart"/>
       <w:r>
@@ -1856,7 +1970,20 @@
         <w:rPr>
           <w:rFonts w:ascii="Courier New" w:hAnsi="Courier New" w:cs="Courier New"/>
         </w:rPr>
-        <w:t>min(FreqVect1, FreqVect2)/(sum(FreqVect1) + sum(FreqVect2))</w:t>
+        <w:t>min(FreqVect1, FreqVect2)/</w:t>
+      </w:r>
+      <w:r>
+        <w:rPr>
+          <w:rFonts w:ascii="Courier New" w:hAnsi="Courier New" w:cs="Courier New"/>
+        </w:rPr>
+        <w:br/>
+        <w:t xml:space="preserve">       </w:t>
+      </w:r>
+      <w:r>
+        <w:rPr>
+          <w:rFonts w:ascii="Courier New" w:hAnsi="Courier New" w:cs="Courier New"/>
+        </w:rPr>
+        <w:t>(sum(FreqVect1) + sum(FreqVect2))</w:t>
       </w:r>
     </w:p>
     <w:p>
@@ -2340,6 +2467,9 @@
     <w:p>
       <w:r>
         <w:t>This one needs work. We should probably compare relative abundances, since there might be, say, more OL sequences in general than NOL sequences.</w:t>
+      </w:r>
+      <w:r>
+        <w:t xml:space="preserve"> We can normalize rows in the matrix by total row counts below.</w:t>
       </w:r>
     </w:p>
     <w:p/>
@@ -2361,7 +2491,27 @@
         <w:t xml:space="preserve">We need some ways to summarize the datasets to get an overall </w:t>
       </w:r>
       <w:r>
-        <w:t>view. We can do some row and column summaries.</w:t>
+        <w:t xml:space="preserve">view. We can do some row </w:t>
+      </w:r>
+      <w:r>
+        <w:t xml:space="preserve">(sample) </w:t>
+      </w:r>
+      <w:r>
+        <w:t xml:space="preserve">and column </w:t>
+      </w:r>
+      <w:r>
+        <w:t>(k-</w:t>
+      </w:r>
+      <w:proofErr w:type="spellStart"/>
+      <w:r>
+        <w:t>mer</w:t>
+      </w:r>
+      <w:proofErr w:type="spellEnd"/>
+      <w:r>
+        <w:t xml:space="preserve">) </w:t>
+      </w:r>
+      <w:r>
+        <w:t>summaries.</w:t>
       </w:r>
     </w:p>
     <w:p/>
@@ -3033,7 +3183,6 @@
       <w:r>
         <w:t xml:space="preserve">of  </w:t>
       </w:r>
-      <w:bookmarkStart w:id="0" w:name="_GoBack"/>
       <w:proofErr w:type="spellStart"/>
       <w:r>
         <w:rPr>
@@ -3041,7 +3190,6 @@
         </w:rPr>
         <w:t>SampleSummary</w:t>
       </w:r>
-      <w:bookmarkEnd w:id="0"/>
       <w:proofErr w:type="spellEnd"/>
       <w:proofErr w:type="gramEnd"/>
       <w:r>
@@ -3071,8 +3219,91 @@
     </w:p>
     <w:p/>
     <w:p>
-      <w:r>
-        <w:t xml:space="preserve">We also want to look at analyses that look at the </w:t>
+      <w:pPr>
+        <w:rPr>
+          <w:rFonts w:eastAsia="Times New Roman" w:cs="Times New Roman"/>
+        </w:rPr>
+      </w:pPr>
+      <w:r>
+        <w:t>Bill Howe suggests the option of t-SNE (</w:t>
+      </w:r>
+      <w:hyperlink r:id="rId6" w:history="1">
+        <w:r>
+          <w:rPr>
+            <w:rStyle w:val="Hyperlink"/>
+          </w:rPr>
+          <w:t>https://lvdmaaten.github.io/tsne/</w:t>
+        </w:r>
+      </w:hyperlink>
+      <w:proofErr w:type="gramStart"/>
+      <w:r>
+        <w:t>) which</w:t>
+      </w:r>
+      <w:proofErr w:type="gramEnd"/>
+      <w:r>
+        <w:t xml:space="preserve"> he says has worked well for him. It appears that t-SNE needs similarities rather than differences. In that case, we might still use the pairwise differences array to get the </w:t>
+      </w:r>
+      <w:proofErr w:type="spellStart"/>
+      <w:r>
+        <w:rPr>
+          <w:rFonts w:eastAsia="Times New Roman" w:cs="Times New Roman"/>
+        </w:rPr>
+        <w:t>Sørensen</w:t>
+      </w:r>
+      <w:proofErr w:type="spellEnd"/>
+      <w:r>
+        <w:rPr>
+          <w:rFonts w:eastAsia="Times New Roman" w:cs="Times New Roman"/>
+        </w:rPr>
+        <w:t xml:space="preserve"> similarity index, </w:t>
+      </w:r>
+      <w:r>
+        <w:rPr>
+          <w:rFonts w:eastAsia="Times New Roman" w:cs="Times New Roman"/>
+        </w:rPr>
+        <w:t>which is conveniently defined as</w:t>
+      </w:r>
+      <w:r>
+        <w:rPr>
+          <w:rFonts w:eastAsia="Times New Roman" w:cs="Times New Roman"/>
+        </w:rPr>
+        <w:br/>
+      </w:r>
+      <w:proofErr w:type="gramStart"/>
+      <w:r>
+        <w:rPr>
+          <w:rFonts w:ascii="Courier New" w:eastAsia="Times New Roman" w:hAnsi="Courier New" w:cs="Courier New"/>
+        </w:rPr>
+        <w:t xml:space="preserve">   </w:t>
+      </w:r>
+      <w:proofErr w:type="spellStart"/>
+      <w:r>
+        <w:rPr>
+          <w:rFonts w:ascii="Courier New" w:eastAsia="Times New Roman" w:hAnsi="Courier New" w:cs="Courier New"/>
+        </w:rPr>
+        <w:t>Sørensen</w:t>
+      </w:r>
+      <w:proofErr w:type="spellEnd"/>
+      <w:proofErr w:type="gramEnd"/>
+      <w:r>
+        <w:rPr>
+          <w:rFonts w:ascii="Courier New" w:eastAsia="Times New Roman" w:hAnsi="Courier New" w:cs="Courier New"/>
+        </w:rPr>
+        <w:t xml:space="preserve"> = 1 - (Bray-Curtis)</w:t>
+      </w:r>
+    </w:p>
+    <w:p/>
+    <w:p>
+      <w:r>
+        <w:t xml:space="preserve">We also want to look at analyses that </w:t>
+      </w:r>
+      <w:r>
+        <w:t>consider</w:t>
+      </w:r>
+      <w:bookmarkStart w:id="0" w:name="_GoBack"/>
+      <w:bookmarkEnd w:id="0"/>
+      <w:r>
+        <w:t xml:space="preserve"> the </w:t>
       </w:r>
       <w:proofErr w:type="spellStart"/>
       <w:r>

</xml_diff>

<commit_message>
Added discussion of non-overlapping reads
Included some feedback from Steve Biller and Vaughn Iverson on how to
deal with reverse complement issues.
</commit_message>
<xml_diff>
--- a/Kmer-plan-2016.docx
+++ b/Kmer-plan-2016.docx
@@ -1194,6 +1194,45 @@
       <w:r>
         <w:t>. Note that we reverse complement the second read of the pair so all sequences are read from the first strand.</w:t>
       </w:r>
+    </w:p>
+    <w:p/>
+    <w:p>
+      <w:r>
+        <w:rPr>
+          <w:b/>
+          <w:i/>
+        </w:rPr>
+        <w:t>Discussion:</w:t>
+      </w:r>
+      <w:r>
+        <w:t xml:space="preserve"> Feedback from Steve Biller is that direction shouldn’t make a difference, but that it might be good to add in each k-</w:t>
+      </w:r>
+      <w:proofErr w:type="spellStart"/>
+      <w:r>
+        <w:t>mer</w:t>
+      </w:r>
+      <w:proofErr w:type="spellEnd"/>
+      <w:r>
+        <w:t xml:space="preserve"> directly and also for its reverse complement. I would kind of like to keep it this way initially, and do the sanity checks. We could then reprocess the abundance matrix to add reverse-complement counts to every k-mer. If we do go that way, Vaughn Iverson points out we can eliminate half the k-</w:t>
+      </w:r>
+      <w:proofErr w:type="spellStart"/>
+      <w:r>
+        <w:t>mers</w:t>
+      </w:r>
+      <w:proofErr w:type="spellEnd"/>
+      <w:r>
+        <w:t xml:space="preserve"> by only storing for a k-</w:t>
+      </w:r>
+      <w:proofErr w:type="spellStart"/>
+      <w:r>
+        <w:t>mer</w:t>
+      </w:r>
+      <w:proofErr w:type="spellEnd"/>
+      <w:r>
+        <w:t xml:space="preserve"> string if it’s lexicographically less than its reverse complement. For example, store for ACG but not CGT, since ACG &lt; CGT.</w:t>
+      </w:r>
+      <w:bookmarkStart w:id="0" w:name="_GoBack"/>
+      <w:bookmarkEnd w:id="0"/>
     </w:p>
     <w:p/>
     <w:p>
@@ -3211,8 +3250,6 @@
       <w:r>
         <w:t>multidimensional scaling</w:t>
       </w:r>
-      <w:bookmarkStart w:id="0" w:name="_GoBack"/>
-      <w:bookmarkEnd w:id="0"/>
       <w:r>
         <w:t>, say.</w:t>
       </w:r>

</xml_diff>